<commit_message>
Capitoli aggiornati fino al terzo
</commit_message>
<xml_diff>
--- a/Chapters/Appendice.docx
+++ b/Chapters/Appendice.docx
@@ -6795,15 +6795,7 @@
                   <w:sz w:val="22"/>
                   <w:szCs w:val="22"/>
                 </w:rPr>
-                <m:t>)</m:t>
-              </m:r>
-              <m:r>
-                <w:rPr>
-                  <w:rFonts w:ascii="Cambria Math" w:hAnsi="Cambria Math" w:cs="Arial"/>
-                  <w:sz w:val="22"/>
-                  <w:szCs w:val="22"/>
-                </w:rPr>
-                <m:t>]</m:t>
+                <m:t>)]</m:t>
               </m:r>
             </m:sub>
           </m:sSub>
@@ -10255,15 +10247,7 @@
             <w:sz w:val="22"/>
             <w:szCs w:val="22"/>
           </w:rPr>
-          <m:t>=</m:t>
-        </m:r>
-        <m:r>
-          <w:rPr>
-            <w:rFonts w:ascii="Cambria Math" w:hAnsi="Cambria Math" w:cs="Arial"/>
-            <w:sz w:val="22"/>
-            <w:szCs w:val="22"/>
-          </w:rPr>
-          <m:t>-</m:t>
+          <m:t>=-</m:t>
         </m:r>
         <m:f>
           <m:fPr>
@@ -10667,23 +10651,7 @@
                   <w:sz w:val="22"/>
                   <w:szCs w:val="22"/>
                 </w:rPr>
-                <m:t>1</m:t>
-              </m:r>
-              <m:r>
-                <w:rPr>
-                  <w:rFonts w:ascii="Cambria Math" w:hAnsi="Cambria Math" w:cs="Arial"/>
-                  <w:sz w:val="22"/>
-                  <w:szCs w:val="22"/>
-                </w:rPr>
-                <m:t>,</m:t>
-              </m:r>
-              <m:r>
-                <w:rPr>
-                  <w:rFonts w:ascii="Cambria Math" w:hAnsi="Cambria Math" w:cs="Arial"/>
-                  <w:sz w:val="22"/>
-                  <w:szCs w:val="22"/>
-                </w:rPr>
-                <m:t>2</m:t>
+                <m:t>1,2</m:t>
               </m:r>
             </m:sub>
           </m:sSub>
@@ -10886,23 +10854,7 @@
             <w:sz w:val="22"/>
             <w:szCs w:val="22"/>
           </w:rPr>
-          <m:t>/ℏ~</m:t>
-        </m:r>
-        <m:r>
-          <w:rPr>
-            <w:rFonts w:ascii="Cambria Math" w:hAnsi="Cambria Math" w:cs="Arial"/>
-            <w:sz w:val="22"/>
-            <w:szCs w:val="22"/>
-          </w:rPr>
-          <m:t>400M</m:t>
-        </m:r>
-        <m:r>
-          <w:rPr>
-            <w:rFonts w:ascii="Cambria Math" w:hAnsi="Cambria Math" w:cs="Arial"/>
-            <w:sz w:val="22"/>
-            <w:szCs w:val="22"/>
-          </w:rPr>
-          <m:t>Hz</m:t>
+          <m:t>/ℏ~400MHz</m:t>
         </m:r>
       </m:oMath>
       <w:r>
@@ -10911,23 +10863,7 @@
           <w:sz w:val="22"/>
           <w:szCs w:val="22"/>
         </w:rPr>
-        <w:t xml:space="preserve"> è possibile selezionare </w:t>
-      </w:r>
-      <w:r>
-        <w:rPr>
-          <w:rFonts w:ascii="Times" w:hAnsi="Times" w:cs="Arial"/>
-          <w:sz w:val="22"/>
-          <w:szCs w:val="22"/>
-        </w:rPr>
-        <w:t>sperimentalmente</w:t>
-      </w:r>
-      <w:r>
-        <w:rPr>
-          <w:rFonts w:ascii="Times" w:hAnsi="Times" w:cs="Arial"/>
-          <w:sz w:val="22"/>
-          <w:szCs w:val="22"/>
-        </w:rPr>
-        <w:t xml:space="preserve"> l’unica transizione a cui siamo interessati: quella tra il livello </w:t>
+        <w:t xml:space="preserve"> è possibile selezionare sperimentalmente l’unica transizione a cui siamo interessati: quella tra il livello </w:t>
       </w:r>
       <m:oMath>
         <m:sSub>
@@ -11016,7 +10952,7 @@
     </w:p>
     <w:p>
       <w:pPr>
-        <w:jc w:val="center"/>
+        <w:jc w:val="both"/>
         <w:rPr>
           <w:rFonts w:ascii="Times" w:hAnsi="Times" w:cs="Arial"/>
           <w:sz w:val="22"/>
@@ -11029,22 +10965,140 @@
         <w:jc w:val="both"/>
         <w:rPr>
           <w:rFonts w:ascii="Times" w:hAnsi="Times" w:cs="Arial"/>
-          <w:iCs/>
+          <w:b/>
+          <w:bCs/>
           <w:sz w:val="22"/>
           <w:szCs w:val="22"/>
         </w:rPr>
       </w:pPr>
+      <w:r>
+        <w:rPr>
+          <w:rFonts w:ascii="Times" w:hAnsi="Times" w:cs="Arial"/>
+          <w:b/>
+          <w:bCs/>
+          <w:sz w:val="22"/>
+          <w:szCs w:val="22"/>
+        </w:rPr>
+        <w:t>Programma di Caratterizzazione</w:t>
+      </w:r>
     </w:p>
     <w:p>
       <w:pPr>
-        <w:jc w:val="center"/>
-        <w:rPr>
-          <w:rFonts w:ascii="Times" w:hAnsi="Times"/>
-          <w:iCs/>
+        <w:jc w:val="both"/>
+        <w:rPr>
+          <w:rFonts w:ascii="Times" w:hAnsi="Times" w:cs="Arial"/>
           <w:sz w:val="22"/>
           <w:szCs w:val="22"/>
         </w:rPr>
       </w:pPr>
+      <w:r>
+        <w:rPr>
+          <w:rFonts w:ascii="Times" w:hAnsi="Times" w:cs="Arial"/>
+          <w:sz w:val="22"/>
+          <w:szCs w:val="22"/>
+        </w:rPr>
+        <w:t xml:space="preserve">Di seguito il programma in linguaggio Python usato per la caratterizzazione del qubit del backend </w:t>
+      </w:r>
+      <w:proofErr w:type="spellStart"/>
+      <w:r>
+        <w:rPr>
+          <w:rFonts w:ascii="Times" w:hAnsi="Times" w:cs="Arial"/>
+          <w:sz w:val="22"/>
+          <w:szCs w:val="22"/>
+        </w:rPr>
+        <w:t>ibmq_armonk</w:t>
+      </w:r>
+      <w:proofErr w:type="spellEnd"/>
+      <w:r>
+        <w:rPr>
+          <w:rFonts w:ascii="Times" w:hAnsi="Times" w:cs="Arial"/>
+          <w:sz w:val="22"/>
+          <w:szCs w:val="22"/>
+        </w:rPr>
+        <w:t xml:space="preserve">. Il programma si può eseguire tranquillamente da terminale, previa creazione all’IBM Quantum Experience e necessita di connessione internet, in quanto invia i circuiti da eseguire al cloud IBM. È consigliabile, però, trasporre il programma su uno </w:t>
+      </w:r>
+      <w:proofErr w:type="spellStart"/>
+      <w:r>
+        <w:rPr>
+          <w:rFonts w:ascii="Times" w:hAnsi="Times" w:cs="Arial"/>
+          <w:i/>
+          <w:iCs/>
+          <w:sz w:val="22"/>
+          <w:szCs w:val="22"/>
+        </w:rPr>
+        <w:t>jupyter</w:t>
+      </w:r>
+      <w:proofErr w:type="spellEnd"/>
+      <w:r>
+        <w:rPr>
+          <w:rFonts w:ascii="Times" w:hAnsi="Times" w:cs="Arial"/>
+          <w:i/>
+          <w:iCs/>
+          <w:sz w:val="22"/>
+          <w:szCs w:val="22"/>
+        </w:rPr>
+        <w:t xml:space="preserve"> notebook </w:t>
+      </w:r>
+      <w:r>
+        <w:rPr>
+          <w:rFonts w:ascii="Times" w:hAnsi="Times" w:cs="Arial"/>
+          <w:sz w:val="22"/>
+          <w:szCs w:val="22"/>
+        </w:rPr>
+        <w:t xml:space="preserve">per seguire </w:t>
+      </w:r>
+      <w:proofErr w:type="spellStart"/>
+      <w:r>
+        <w:rPr>
+          <w:rFonts w:ascii="Times" w:hAnsi="Times" w:cs="Arial"/>
+          <w:i/>
+          <w:iCs/>
+          <w:sz w:val="22"/>
+          <w:szCs w:val="22"/>
+        </w:rPr>
+        <w:t>step</w:t>
+      </w:r>
+      <w:proofErr w:type="spellEnd"/>
+      <w:r>
+        <w:rPr>
+          <w:rFonts w:ascii="Times" w:hAnsi="Times" w:cs="Arial"/>
+          <w:i/>
+          <w:iCs/>
+          <w:sz w:val="22"/>
+          <w:szCs w:val="22"/>
+        </w:rPr>
+        <w:t xml:space="preserve"> by </w:t>
+      </w:r>
+      <w:proofErr w:type="spellStart"/>
+      <w:r>
+        <w:rPr>
+          <w:rFonts w:ascii="Times" w:hAnsi="Times" w:cs="Arial"/>
+          <w:i/>
+          <w:iCs/>
+          <w:sz w:val="22"/>
+          <w:szCs w:val="22"/>
+        </w:rPr>
+        <w:t>step</w:t>
+      </w:r>
+      <w:proofErr w:type="spellEnd"/>
+      <w:r>
+        <w:rPr>
+          <w:rFonts w:ascii="Times" w:hAnsi="Times" w:cs="Arial"/>
+          <w:i/>
+          <w:iCs/>
+          <w:sz w:val="22"/>
+          <w:szCs w:val="22"/>
+        </w:rPr>
+        <w:t xml:space="preserve"> </w:t>
+      </w:r>
+      <w:r>
+        <w:rPr>
+          <w:rFonts w:ascii="Times" w:hAnsi="Times" w:cs="Arial"/>
+          <w:sz w:val="22"/>
+          <w:szCs w:val="22"/>
+        </w:rPr>
+        <w:t>i passi dell’esecuzione.</w:t>
+      </w:r>
     </w:p>
     <w:sectPr>
       <w:pgSz w:w="11900" w:h="16840"/>

</xml_diff>